<commit_message>
updates CV + autres
</commit_message>
<xml_diff>
--- a/CV/cv-yoan-deconinck.docx
+++ b/CV/cv-yoan-deconinck.docx
@@ -3263,7 +3263,23 @@
                                   <w:sz w:val="20"/>
                                   <w:szCs w:val="20"/>
                                 </w:rPr>
-                                <w:t>23 ans</w:t>
+                                <w:t>2</w:t>
+                              </w:r>
+                              <w:r>
+                                <w:rPr>
+                                  <w:rFonts w:ascii="Tahoma" w:hAnsi="Tahoma" w:cs="Tahoma"/>
+                                  <w:sz w:val="20"/>
+                                  <w:szCs w:val="20"/>
+                                </w:rPr>
+                                <w:t>4</w:t>
+                              </w:r>
+                              <w:r>
+                                <w:rPr>
+                                  <w:rFonts w:ascii="Tahoma" w:hAnsi="Tahoma" w:cs="Tahoma"/>
+                                  <w:sz w:val="20"/>
+                                  <w:szCs w:val="20"/>
+                                </w:rPr>
+                                <w:t xml:space="preserve"> ans</w:t>
                               </w:r>
                             </w:p>
                           </w:txbxContent>
@@ -3279,9 +3295,32 @@
           <mc:Fallback>
             <w:pict>
               <v:group w14:anchorId="0A5AFD79" id="Groupe 10" o:spid="_x0000_s1071" style="position:absolute;margin-left:5.05pt;margin-top:195.85pt;width:93.65pt;height:18.15pt;z-index:251651072;mso-wrap-distance-left:0;mso-wrap-distance-right:0;mso-position-horizontal-relative:page;mso-position-vertical-relative:page" coordsize="11896,2306" o:gfxdata="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">
+                <v:shapetype id="_x0000_t75" coordsize="21600,21600" o:spt="75" o:preferrelative="t" path="m@4@5l@4@11@9@11@9@5xe" filled="f" stroked="f">
+                  <v:stroke joinstyle="miter"/>
+                  <v:formulas>
+                    <v:f eqn="if lineDrawn pixelLineWidth 0"/>
+                    <v:f eqn="sum @0 1 0"/>
+                    <v:f eqn="sum 0 0 @1"/>
+                    <v:f eqn="prod @2 1 2"/>
+                    <v:f eqn="prod @3 21600 pixelWidth"/>
+                    <v:f eqn="prod @3 21600 pixelHeight"/>
+                    <v:f eqn="sum @0 0 1"/>
+                    <v:f eqn="prod @6 1 2"/>
+                    <v:f eqn="prod @7 21600 pixelWidth"/>
+                    <v:f eqn="sum @8 21600 0"/>
+                    <v:f eqn="prod @7 21600 pixelHeight"/>
+                    <v:f eqn="sum @10 21600 0"/>
+                  </v:formulas>
+                  <v:path o:extrusionok="f" gradientshapeok="t" o:connecttype="rect"/>
+                  <o:lock v:ext="edit" aspectratio="t"/>
+                </v:shapetype>
                 <v:shape id="Image 704859874" o:spid="_x0000_s1072" type="#_x0000_t75" style="position:absolute;top:289;width:1728;height:1728;visibility:visible;mso-wrap-style:square" o:gfxdata="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">
                   <v:imagedata r:id="rId13" o:title=""/>
                 </v:shape>
+                <v:shapetype id="_x0000_t202" coordsize="21600,21600" o:spt="202" path="m,l,21600r21600,l21600,xe">
+                  <v:stroke joinstyle="miter"/>
+                  <v:path gradientshapeok="t" o:connecttype="rect"/>
+                </v:shapetype>
                 <v:shape id="Zone de texte 704859875" o:spid="_x0000_s1073" type="#_x0000_t202" style="position:absolute;left:1519;width:10377;height:2306;visibility:visible;mso-wrap-style:square;v-text-anchor:top" o:gfxdata="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" filled="f" stroked="f" strokeweight=".5pt">
                   <v:textbox>
                     <w:txbxContent>
@@ -3292,7 +3331,23 @@
                             <w:sz w:val="20"/>
                             <w:szCs w:val="20"/>
                           </w:rPr>
-                          <w:t>23 ans</w:t>
+                          <w:t>2</w:t>
+                        </w:r>
+                        <w:r>
+                          <w:rPr>
+                            <w:rFonts w:ascii="Tahoma" w:hAnsi="Tahoma" w:cs="Tahoma"/>
+                            <w:sz w:val="20"/>
+                            <w:szCs w:val="20"/>
+                          </w:rPr>
+                          <w:t>4</w:t>
+                        </w:r>
+                        <w:r>
+                          <w:rPr>
+                            <w:rFonts w:ascii="Tahoma" w:hAnsi="Tahoma" w:cs="Tahoma"/>
+                            <w:sz w:val="20"/>
+                            <w:szCs w:val="20"/>
+                          </w:rPr>
+                          <w:t xml:space="preserve"> ans</w:t>
                         </w:r>
                       </w:p>
                     </w:txbxContent>
@@ -5718,20 +5773,8 @@
                                   <w:sz w:val="24"/>
                                   <w:szCs w:val="24"/>
                                 </w:rPr>
-                                <w:t xml:space="preserve">Développeur </w:t>
+                                <w:t>Développeur Front-End</w:t>
                               </w:r>
-                              <w:proofErr w:type="spellStart"/>
-                              <w:r>
-                                <w:rPr>
-                                  <w:rFonts w:ascii="Calibri" w:hAnsi="Calibri" w:cs="Calibri"/>
-                                  <w:b/>
-                                  <w:bCs/>
-                                  <w:sz w:val="24"/>
-                                  <w:szCs w:val="24"/>
-                                </w:rPr>
-                                <w:t>Front-End</w:t>
-                              </w:r>
-                              <w:proofErr w:type="spellEnd"/>
                             </w:p>
                             <w:p>
                               <w:pPr>
@@ -5776,25 +5819,7 @@
                                   <w:sz w:val="20"/>
                                   <w:szCs w:val="20"/>
                                 </w:rPr>
-                                <w:t xml:space="preserve">Amélioration au niveau </w:t>
-                              </w:r>
-                              <w:proofErr w:type="spellStart"/>
-                              <w:r>
-                                <w:rPr>
-                                  <w:rFonts w:ascii="Ebrima" w:hAnsi="Ebrima" w:cs="Ebrima"/>
-                                  <w:sz w:val="20"/>
-                                  <w:szCs w:val="20"/>
-                                </w:rPr>
-                                <w:t>Front-End</w:t>
-                              </w:r>
-                              <w:proofErr w:type="spellEnd"/>
-                              <w:r>
-                                <w:rPr>
-                                  <w:rFonts w:ascii="Ebrima" w:hAnsi="Ebrima" w:cs="Ebrima"/>
-                                  <w:sz w:val="20"/>
-                                  <w:szCs w:val="20"/>
-                                </w:rPr>
-                                <w:t xml:space="preserve"> d’une application interne à l’entreprise créée sous React.JS</w:t>
+                                <w:t>Amélioration au niveau Front-End d’une application interne à l’entreprise créée sous React.JS</w:t>
                               </w:r>
                             </w:p>
                             <w:p>

</xml_diff>